<commit_message>
Change the BIO address
</commit_message>
<xml_diff>
--- a/tech-report-cover.docx
+++ b/tech-report-cover.docx
@@ -298,7 +298,7 @@
                 <w:sz w:val="28"/>
                 <w:szCs w:val="28"/>
               </w:rPr>
-              <w:t>Science Branch</w:t>
+              <w:t>Bedford Institute of Oceanography</w:t>
             </w:r>
           </w:p>
           <w:p>
@@ -336,7 +336,7 @@
                 <w:sz w:val="28"/>
                 <w:szCs w:val="28"/>
               </w:rPr>
-              <w:t>Maritimes Region</w:t>
+              <w:t>1 Challenger Drive PO Box 1006</w:t>
             </w:r>
           </w:p>
           <w:p>

</xml_diff>

<commit_message>
adding tech report number
</commit_message>
<xml_diff>
--- a/tech-report-cover.docx
+++ b/tech-report-cover.docx
@@ -553,7 +553,7 @@
                 <w:sz w:val="36"/>
                 <w:szCs w:val="36"/>
               </w:rPr>
-              <w:t>####</w:t>
+              <w:t>3495</w:t>
             </w:r>
             <w:r>
               <w:rPr>
@@ -578,8 +578,12 @@
           <w:szCs w:val="40"/>
         </w:rPr>
         <w:sectPr>
-          <w:headerReference w:type="default" r:id="rId7"/>
-          <w:footerReference w:type="default" r:id="rId8"/>
+          <w:headerReference w:type="even" r:id="rId7"/>
+          <w:headerReference w:type="default" r:id="rId8"/>
+          <w:footerReference w:type="even" r:id="rId9"/>
+          <w:footerReference w:type="default" r:id="rId10"/>
+          <w:headerReference w:type="first" r:id="rId11"/>
+          <w:footerReference w:type="first" r:id="rId12"/>
           <w:type w:val="continuous"/>
           <w:pgSz w:w="12240" w:h="15840" w:code="1"/>
           <w:pgMar w:top="1440" w:right="1440" w:bottom="562" w:left="1440" w:header="720" w:footer="720" w:gutter="0"/>
@@ -629,6 +633,16 @@
 </file>
 
 <file path=word/footer1.xml><?xml version="1.0" encoding="utf-8"?>
+<w:ftr xmlns:wpc="http://schemas.microsoft.com/office/word/2010/wordprocessingCanvas" xmlns:cx="http://schemas.microsoft.com/office/drawing/2014/chartex" xmlns:cx1="http://schemas.microsoft.com/office/drawing/2015/9/8/chartex" xmlns:cx2="http://schemas.microsoft.com/office/drawing/2015/10/21/chartex" xmlns:cx3="http://schemas.microsoft.com/office/drawing/2016/5/9/chartex" xmlns:cx4="http://schemas.microsoft.com/office/drawing/2016/5/10/chartex" xmlns:cx5="http://schemas.microsoft.com/office/drawing/2016/5/11/chartex" xmlns:cx6="http://schemas.microsoft.com/office/drawing/2016/5/12/chartex" xmlns:cx7="http://schemas.microsoft.com/office/drawing/2016/5/13/chartex" xmlns:cx8="http://schemas.microsoft.com/office/drawing/2016/5/14/chartex" xmlns:mc="http://schemas.openxmlformats.org/markup-compatibility/2006" xmlns:aink="http://schemas.microsoft.com/office/drawing/2016/ink" xmlns:am3d="http://schemas.microsoft.com/office/drawing/2017/model3d" xmlns:o="urn:schemas-microsoft-com:office:office" xmlns:r="http://schemas.openxmlformats.org/officeDocument/2006/relationships" xmlns:m="http://schemas.openxmlformats.org/officeDocument/2006/math" xmlns:v="urn:schemas-microsoft-com:vml" xmlns:wp14="http://schemas.microsoft.com/office/word/2010/wordprocessingDrawing" xmlns:wp="http://schemas.openxmlformats.org/drawingml/2006/wordprocessingDrawing" xmlns:w10="urn:schemas-microsoft-com:office:word" xmlns:w="http://schemas.openxmlformats.org/wordprocessingml/2006/main" xmlns:w14="http://schemas.microsoft.com/office/word/2010/wordml" xmlns:w15="http://schemas.microsoft.com/office/word/2012/wordml" xmlns:w16cex="http://schemas.microsoft.com/office/word/2018/wordml/cex" xmlns:w16cid="http://schemas.microsoft.com/office/word/2016/wordml/cid" xmlns:w16="http://schemas.microsoft.com/office/word/2018/wordml" xmlns:w16sdtdh="http://schemas.microsoft.com/office/word/2020/wordml/sdtdatahash" xmlns:w16se="http://schemas.microsoft.com/office/word/2015/wordml/symex" xmlns:wpg="http://schemas.microsoft.com/office/word/2010/wordprocessingGroup" xmlns:wpi="http://schemas.microsoft.com/office/word/2010/wordprocessingInk" xmlns:wne="http://schemas.microsoft.com/office/word/2006/wordml" xmlns:wps="http://schemas.microsoft.com/office/word/2010/wordprocessingShape" mc:Ignorable="w14 w15 w16se w16cid w16 w16cex w16sdtdh wp14">
+  <w:p>
+    <w:pPr>
+      <w:pStyle w:val="Footer"/>
+    </w:pPr>
+  </w:p>
+</w:ftr>
+</file>
+
+<file path=word/footer2.xml><?xml version="1.0" encoding="utf-8"?>
 <w:ftr xmlns:wpc="http://schemas.microsoft.com/office/word/2010/wordprocessingCanvas" xmlns:cx="http://schemas.microsoft.com/office/drawing/2014/chartex" xmlns:cx1="http://schemas.microsoft.com/office/drawing/2015/9/8/chartex" xmlns:cx2="http://schemas.microsoft.com/office/drawing/2015/10/21/chartex" xmlns:cx3="http://schemas.microsoft.com/office/drawing/2016/5/9/chartex" xmlns:cx4="http://schemas.microsoft.com/office/drawing/2016/5/10/chartex" xmlns:cx5="http://schemas.microsoft.com/office/drawing/2016/5/11/chartex" xmlns:cx6="http://schemas.microsoft.com/office/drawing/2016/5/12/chartex" xmlns:cx7="http://schemas.microsoft.com/office/drawing/2016/5/13/chartex" xmlns:cx8="http://schemas.microsoft.com/office/drawing/2016/5/14/chartex" xmlns:mc="http://schemas.openxmlformats.org/markup-compatibility/2006" xmlns:aink="http://schemas.microsoft.com/office/drawing/2016/ink" xmlns:am3d="http://schemas.microsoft.com/office/drawing/2017/model3d" xmlns:o="urn:schemas-microsoft-com:office:office" xmlns:r="http://schemas.openxmlformats.org/officeDocument/2006/relationships" xmlns:m="http://schemas.openxmlformats.org/officeDocument/2006/math" xmlns:v="urn:schemas-microsoft-com:vml" xmlns:wp14="http://schemas.microsoft.com/office/word/2010/wordprocessingDrawing" xmlns:wp="http://schemas.openxmlformats.org/drawingml/2006/wordprocessingDrawing" xmlns:w10="urn:schemas-microsoft-com:office:word" xmlns:w="http://schemas.openxmlformats.org/wordprocessingml/2006/main" xmlns:w14="http://schemas.microsoft.com/office/word/2010/wordml" xmlns:w15="http://schemas.microsoft.com/office/word/2012/wordml" xmlns:w16cex="http://schemas.microsoft.com/office/word/2018/wordml/cex" xmlns:w16cid="http://schemas.microsoft.com/office/word/2016/wordml/cid" xmlns:w16="http://schemas.microsoft.com/office/word/2018/wordml" xmlns:w16sdtdh="http://schemas.microsoft.com/office/word/2020/wordml/sdtdatahash" xmlns:w16se="http://schemas.microsoft.com/office/word/2015/wordml/symex" xmlns:wpg="http://schemas.microsoft.com/office/word/2010/wordprocessingGroup" xmlns:wpi="http://schemas.microsoft.com/office/word/2010/wordprocessingInk" xmlns:wne="http://schemas.microsoft.com/office/word/2006/wordml" xmlns:wps="http://schemas.microsoft.com/office/word/2010/wordprocessingShape" mc:Ignorable="w14 w15 w16se w16cid w16 w16cex w16sdtdh wp14">
   <w:p>
     <w:pPr>
@@ -1046,6 +1060,16 @@
 </w:ftr>
 </file>
 
+<file path=word/footer3.xml><?xml version="1.0" encoding="utf-8"?>
+<w:ftr xmlns:wpc="http://schemas.microsoft.com/office/word/2010/wordprocessingCanvas" xmlns:cx="http://schemas.microsoft.com/office/drawing/2014/chartex" xmlns:cx1="http://schemas.microsoft.com/office/drawing/2015/9/8/chartex" xmlns:cx2="http://schemas.microsoft.com/office/drawing/2015/10/21/chartex" xmlns:cx3="http://schemas.microsoft.com/office/drawing/2016/5/9/chartex" xmlns:cx4="http://schemas.microsoft.com/office/drawing/2016/5/10/chartex" xmlns:cx5="http://schemas.microsoft.com/office/drawing/2016/5/11/chartex" xmlns:cx6="http://schemas.microsoft.com/office/drawing/2016/5/12/chartex" xmlns:cx7="http://schemas.microsoft.com/office/drawing/2016/5/13/chartex" xmlns:cx8="http://schemas.microsoft.com/office/drawing/2016/5/14/chartex" xmlns:mc="http://schemas.openxmlformats.org/markup-compatibility/2006" xmlns:aink="http://schemas.microsoft.com/office/drawing/2016/ink" xmlns:am3d="http://schemas.microsoft.com/office/drawing/2017/model3d" xmlns:o="urn:schemas-microsoft-com:office:office" xmlns:r="http://schemas.openxmlformats.org/officeDocument/2006/relationships" xmlns:m="http://schemas.openxmlformats.org/officeDocument/2006/math" xmlns:v="urn:schemas-microsoft-com:vml" xmlns:wp14="http://schemas.microsoft.com/office/word/2010/wordprocessingDrawing" xmlns:wp="http://schemas.openxmlformats.org/drawingml/2006/wordprocessingDrawing" xmlns:w10="urn:schemas-microsoft-com:office:word" xmlns:w="http://schemas.openxmlformats.org/wordprocessingml/2006/main" xmlns:w14="http://schemas.microsoft.com/office/word/2010/wordml" xmlns:w15="http://schemas.microsoft.com/office/word/2012/wordml" xmlns:w16cex="http://schemas.microsoft.com/office/word/2018/wordml/cex" xmlns:w16cid="http://schemas.microsoft.com/office/word/2016/wordml/cid" xmlns:w16="http://schemas.microsoft.com/office/word/2018/wordml" xmlns:w16sdtdh="http://schemas.microsoft.com/office/word/2020/wordml/sdtdatahash" xmlns:w16se="http://schemas.microsoft.com/office/word/2015/wordml/symex" xmlns:wpg="http://schemas.microsoft.com/office/word/2010/wordprocessingGroup" xmlns:wpi="http://schemas.microsoft.com/office/word/2010/wordprocessingInk" xmlns:wne="http://schemas.microsoft.com/office/word/2006/wordml" xmlns:wps="http://schemas.microsoft.com/office/word/2010/wordprocessingShape" mc:Ignorable="w14 w15 w16se w16cid w16 w16cex w16sdtdh wp14">
+  <w:p>
+    <w:pPr>
+      <w:pStyle w:val="Footer"/>
+    </w:pPr>
+  </w:p>
+</w:ftr>
+</file>
+
 <file path=word/footnotes.xml><?xml version="1.0" encoding="utf-8"?>
 <w:footnotes xmlns:wpc="http://schemas.microsoft.com/office/word/2010/wordprocessingCanvas" xmlns:cx="http://schemas.microsoft.com/office/drawing/2014/chartex" xmlns:cx1="http://schemas.microsoft.com/office/drawing/2015/9/8/chartex" xmlns:cx2="http://schemas.microsoft.com/office/drawing/2015/10/21/chartex" xmlns:cx3="http://schemas.microsoft.com/office/drawing/2016/5/9/chartex" xmlns:cx4="http://schemas.microsoft.com/office/drawing/2016/5/10/chartex" xmlns:cx5="http://schemas.microsoft.com/office/drawing/2016/5/11/chartex" xmlns:cx6="http://schemas.microsoft.com/office/drawing/2016/5/12/chartex" xmlns:cx7="http://schemas.microsoft.com/office/drawing/2016/5/13/chartex" xmlns:cx8="http://schemas.microsoft.com/office/drawing/2016/5/14/chartex" xmlns:mc="http://schemas.openxmlformats.org/markup-compatibility/2006" xmlns:aink="http://schemas.microsoft.com/office/drawing/2016/ink" xmlns:am3d="http://schemas.microsoft.com/office/drawing/2017/model3d" xmlns:o="urn:schemas-microsoft-com:office:office" xmlns:r="http://schemas.openxmlformats.org/officeDocument/2006/relationships" xmlns:m="http://schemas.openxmlformats.org/officeDocument/2006/math" xmlns:v="urn:schemas-microsoft-com:vml" xmlns:wp14="http://schemas.microsoft.com/office/word/2010/wordprocessingDrawing" xmlns:wp="http://schemas.openxmlformats.org/drawingml/2006/wordprocessingDrawing" xmlns:w10="urn:schemas-microsoft-com:office:word" xmlns:w="http://schemas.openxmlformats.org/wordprocessingml/2006/main" xmlns:w14="http://schemas.microsoft.com/office/word/2010/wordml" xmlns:w15="http://schemas.microsoft.com/office/word/2012/wordml" xmlns:w16cex="http://schemas.microsoft.com/office/word/2018/wordml/cex" xmlns:w16cid="http://schemas.microsoft.com/office/word/2016/wordml/cid" xmlns:w16="http://schemas.microsoft.com/office/word/2018/wordml" xmlns:w16sdtdh="http://schemas.microsoft.com/office/word/2020/wordml/sdtdatahash" xmlns:w16se="http://schemas.microsoft.com/office/word/2015/wordml/symex" xmlns:wpg="http://schemas.microsoft.com/office/word/2010/wordprocessingGroup" xmlns:wpi="http://schemas.microsoft.com/office/word/2010/wordprocessingInk" xmlns:wne="http://schemas.microsoft.com/office/word/2006/wordml" xmlns:wps="http://schemas.microsoft.com/office/word/2010/wordprocessingShape" mc:Ignorable="w14 w15 w16se w16cid w16 w16cex w16sdtdh wp14">
   <w:footnote w:type="separator" w:id="-1">
@@ -1066,6 +1090,26 @@
 </file>
 
 <file path=word/header1.xml><?xml version="1.0" encoding="utf-8"?>
+<w:hdr xmlns:wpc="http://schemas.microsoft.com/office/word/2010/wordprocessingCanvas" xmlns:cx="http://schemas.microsoft.com/office/drawing/2014/chartex" xmlns:cx1="http://schemas.microsoft.com/office/drawing/2015/9/8/chartex" xmlns:cx2="http://schemas.microsoft.com/office/drawing/2015/10/21/chartex" xmlns:cx3="http://schemas.microsoft.com/office/drawing/2016/5/9/chartex" xmlns:cx4="http://schemas.microsoft.com/office/drawing/2016/5/10/chartex" xmlns:cx5="http://schemas.microsoft.com/office/drawing/2016/5/11/chartex" xmlns:cx6="http://schemas.microsoft.com/office/drawing/2016/5/12/chartex" xmlns:cx7="http://schemas.microsoft.com/office/drawing/2016/5/13/chartex" xmlns:cx8="http://schemas.microsoft.com/office/drawing/2016/5/14/chartex" xmlns:mc="http://schemas.openxmlformats.org/markup-compatibility/2006" xmlns:aink="http://schemas.microsoft.com/office/drawing/2016/ink" xmlns:am3d="http://schemas.microsoft.com/office/drawing/2017/model3d" xmlns:o="urn:schemas-microsoft-com:office:office" xmlns:r="http://schemas.openxmlformats.org/officeDocument/2006/relationships" xmlns:m="http://schemas.openxmlformats.org/officeDocument/2006/math" xmlns:v="urn:schemas-microsoft-com:vml" xmlns:wp14="http://schemas.microsoft.com/office/word/2010/wordprocessingDrawing" xmlns:wp="http://schemas.openxmlformats.org/drawingml/2006/wordprocessingDrawing" xmlns:w10="urn:schemas-microsoft-com:office:word" xmlns:w="http://schemas.openxmlformats.org/wordprocessingml/2006/main" xmlns:w14="http://schemas.microsoft.com/office/word/2010/wordml" xmlns:w15="http://schemas.microsoft.com/office/word/2012/wordml" xmlns:w16cex="http://schemas.microsoft.com/office/word/2018/wordml/cex" xmlns:w16cid="http://schemas.microsoft.com/office/word/2016/wordml/cid" xmlns:w16="http://schemas.microsoft.com/office/word/2018/wordml" xmlns:w16sdtdh="http://schemas.microsoft.com/office/word/2020/wordml/sdtdatahash" xmlns:w16se="http://schemas.microsoft.com/office/word/2015/wordml/symex" xmlns:wpg="http://schemas.microsoft.com/office/word/2010/wordprocessingGroup" xmlns:wpi="http://schemas.microsoft.com/office/word/2010/wordprocessingInk" xmlns:wne="http://schemas.microsoft.com/office/word/2006/wordml" xmlns:wps="http://schemas.microsoft.com/office/word/2010/wordprocessingShape" mc:Ignorable="w14 w15 w16se w16cid w16 w16cex w16sdtdh wp14">
+  <w:p>
+    <w:pPr>
+      <w:pStyle w:val="Header"/>
+    </w:pPr>
+  </w:p>
+</w:hdr>
+</file>
+
+<file path=word/header2.xml><?xml version="1.0" encoding="utf-8"?>
+<w:hdr xmlns:wpc="http://schemas.microsoft.com/office/word/2010/wordprocessingCanvas" xmlns:cx="http://schemas.microsoft.com/office/drawing/2014/chartex" xmlns:cx1="http://schemas.microsoft.com/office/drawing/2015/9/8/chartex" xmlns:cx2="http://schemas.microsoft.com/office/drawing/2015/10/21/chartex" xmlns:cx3="http://schemas.microsoft.com/office/drawing/2016/5/9/chartex" xmlns:cx4="http://schemas.microsoft.com/office/drawing/2016/5/10/chartex" xmlns:cx5="http://schemas.microsoft.com/office/drawing/2016/5/11/chartex" xmlns:cx6="http://schemas.microsoft.com/office/drawing/2016/5/12/chartex" xmlns:cx7="http://schemas.microsoft.com/office/drawing/2016/5/13/chartex" xmlns:cx8="http://schemas.microsoft.com/office/drawing/2016/5/14/chartex" xmlns:mc="http://schemas.openxmlformats.org/markup-compatibility/2006" xmlns:aink="http://schemas.microsoft.com/office/drawing/2016/ink" xmlns:am3d="http://schemas.microsoft.com/office/drawing/2017/model3d" xmlns:o="urn:schemas-microsoft-com:office:office" xmlns:r="http://schemas.openxmlformats.org/officeDocument/2006/relationships" xmlns:m="http://schemas.openxmlformats.org/officeDocument/2006/math" xmlns:v="urn:schemas-microsoft-com:vml" xmlns:wp14="http://schemas.microsoft.com/office/word/2010/wordprocessingDrawing" xmlns:wp="http://schemas.openxmlformats.org/drawingml/2006/wordprocessingDrawing" xmlns:w10="urn:schemas-microsoft-com:office:word" xmlns:w="http://schemas.openxmlformats.org/wordprocessingml/2006/main" xmlns:w14="http://schemas.microsoft.com/office/word/2010/wordml" xmlns:w15="http://schemas.microsoft.com/office/word/2012/wordml" xmlns:w16cex="http://schemas.microsoft.com/office/word/2018/wordml/cex" xmlns:w16cid="http://schemas.microsoft.com/office/word/2016/wordml/cid" xmlns:w16="http://schemas.microsoft.com/office/word/2018/wordml" xmlns:w16sdtdh="http://schemas.microsoft.com/office/word/2020/wordml/sdtdatahash" xmlns:w16se="http://schemas.microsoft.com/office/word/2015/wordml/symex" xmlns:wpg="http://schemas.microsoft.com/office/word/2010/wordprocessingGroup" xmlns:wpi="http://schemas.microsoft.com/office/word/2010/wordprocessingInk" xmlns:wne="http://schemas.microsoft.com/office/word/2006/wordml" xmlns:wps="http://schemas.microsoft.com/office/word/2010/wordprocessingShape" mc:Ignorable="w14 w15 w16se w16cid w16 w16cex w16sdtdh wp14">
+  <w:p>
+    <w:pPr>
+      <w:pStyle w:val="Header"/>
+    </w:pPr>
+  </w:p>
+</w:hdr>
+</file>
+
+<file path=word/header3.xml><?xml version="1.0" encoding="utf-8"?>
 <w:hdr xmlns:wpc="http://schemas.microsoft.com/office/word/2010/wordprocessingCanvas" xmlns:cx="http://schemas.microsoft.com/office/drawing/2014/chartex" xmlns:cx1="http://schemas.microsoft.com/office/drawing/2015/9/8/chartex" xmlns:cx2="http://schemas.microsoft.com/office/drawing/2015/10/21/chartex" xmlns:cx3="http://schemas.microsoft.com/office/drawing/2016/5/9/chartex" xmlns:cx4="http://schemas.microsoft.com/office/drawing/2016/5/10/chartex" xmlns:cx5="http://schemas.microsoft.com/office/drawing/2016/5/11/chartex" xmlns:cx6="http://schemas.microsoft.com/office/drawing/2016/5/12/chartex" xmlns:cx7="http://schemas.microsoft.com/office/drawing/2016/5/13/chartex" xmlns:cx8="http://schemas.microsoft.com/office/drawing/2016/5/14/chartex" xmlns:mc="http://schemas.openxmlformats.org/markup-compatibility/2006" xmlns:aink="http://schemas.microsoft.com/office/drawing/2016/ink" xmlns:am3d="http://schemas.microsoft.com/office/drawing/2017/model3d" xmlns:o="urn:schemas-microsoft-com:office:office" xmlns:r="http://schemas.openxmlformats.org/officeDocument/2006/relationships" xmlns:m="http://schemas.openxmlformats.org/officeDocument/2006/math" xmlns:v="urn:schemas-microsoft-com:vml" xmlns:wp14="http://schemas.microsoft.com/office/word/2010/wordprocessingDrawing" xmlns:wp="http://schemas.openxmlformats.org/drawingml/2006/wordprocessingDrawing" xmlns:w10="urn:schemas-microsoft-com:office:word" xmlns:w="http://schemas.openxmlformats.org/wordprocessingml/2006/main" xmlns:w14="http://schemas.microsoft.com/office/word/2010/wordml" xmlns:w15="http://schemas.microsoft.com/office/word/2012/wordml" xmlns:w16cex="http://schemas.microsoft.com/office/word/2018/wordml/cex" xmlns:w16cid="http://schemas.microsoft.com/office/word/2016/wordml/cid" xmlns:w16="http://schemas.microsoft.com/office/word/2018/wordml" xmlns:w16sdtdh="http://schemas.microsoft.com/office/word/2020/wordml/sdtdatahash" xmlns:w16se="http://schemas.microsoft.com/office/word/2015/wordml/symex" xmlns:wpg="http://schemas.microsoft.com/office/word/2010/wordprocessingGroup" xmlns:wpi="http://schemas.microsoft.com/office/word/2010/wordprocessingInk" xmlns:wne="http://schemas.microsoft.com/office/word/2006/wordml" xmlns:wps="http://schemas.microsoft.com/office/word/2010/wordprocessingShape" mc:Ignorable="w14 w15 w16se w16cid w16 w16cex w16sdtdh wp14">
   <w:p>
     <w:pPr>

</xml_diff>